<commit_message>
Removed copyright from master file
</commit_message>
<xml_diff>
--- a/JohnBrzezickiResume.docx
+++ b/JohnBrzezickiResume.docx
@@ -850,14 +850,6 @@
       </w:pPr>
       <w:r>
         <w:t xml:space="preserve">Conversational Polish speaker</w:t>
-      </w:r>
-    </w:p>
-    <w:p>
-      <w:pPr>
-        <w:pStyle w:val="FirstParagraph"/>
-      </w:pPr>
-      <w:r>
-        <w:t xml:space="preserve">Copyright 2017 John Brzezicki</w:t>
       </w:r>
     </w:p>
     <w:sectPr/>
@@ -994,7 +986,7 @@
     </w:lvl>
   </w:abstractNum>
   <w:abstractNum w:abstractNumId="990">
-    <w:nsid w:val="7771b73e"/>
+    <w:nsid w:val="16ff1278"/>
     <w:multiLevelType w:val="multilevel"/>
     <w:lvl w:ilvl="0">
       <w:numFmt w:val="bullet"/>
@@ -1097,7 +1089,7 @@
     </w:lvl>
   </w:abstractNum>
   <w:abstractNum w:abstractNumId="991">
-    <w:nsid w:val="e2cf92c2"/>
+    <w:nsid w:val="f25cee52"/>
     <w:multiLevelType w:val="multilevel"/>
     <w:lvl w:ilvl="0">
       <w:numFmt w:val="bullet"/>

</xml_diff>

<commit_message>
Changed file names and shortened pandoc syntax
</commit_message>
<xml_diff>
--- a/JohnBrzezickiResume.docx
+++ b/JohnBrzezickiResume.docx
@@ -986,7 +986,7 @@
     </w:lvl>
   </w:abstractNum>
   <w:abstractNum w:abstractNumId="990">
-    <w:nsid w:val="16ff1278"/>
+    <w:nsid w:val="2bc80e06"/>
     <w:multiLevelType w:val="multilevel"/>
     <w:lvl w:ilvl="0">
       <w:numFmt w:val="bullet"/>
@@ -1089,7 +1089,7 @@
     </w:lvl>
   </w:abstractNum>
   <w:abstractNum w:abstractNumId="991">
-    <w:nsid w:val="f25cee52"/>
+    <w:nsid w:val="9725e98a"/>
     <w:multiLevelType w:val="multilevel"/>
     <w:lvl w:ilvl="0">
       <w:numFmt w:val="bullet"/>

</xml_diff>

<commit_message>
Removed redundant pdf script
</commit_message>
<xml_diff>
--- a/JohnBrzezickiResume.docx
+++ b/JohnBrzezickiResume.docx
@@ -150,29 +150,239 @@
       <w:pPr>
         <w:pStyle w:val="Heading3"/>
       </w:pPr>
-      <w:bookmarkStart w:id="25" w:name="yuccasoft"/>
-      <w:r>
-        <w:t xml:space="preserve">YuccaSoft</w:t>
+      <w:bookmarkStart w:id="25" w:name="yuccasoft-senior-web-developer-january-2012---june-2013-august-2015---present"/>
+      <w:r>
+        <w:t xml:space="preserve">YuccaSoft | Senior Web Developer | January 2012 - June 2013 , August 2015 - Present</w:t>
       </w:r>
       <w:bookmarkEnd w:id="25"/>
     </w:p>
     <w:p>
       <w:pPr>
+        <w:pStyle w:val="Compact"/>
+        <w:numPr>
+          <w:numId w:val="1002"/>
+          <w:ilvl w:val="0"/>
+        </w:numPr>
+      </w:pPr>
+      <w:r>
+        <w:t xml:space="preserve">Coded functionality for multiple web applications in Javascript,</w:t>
+      </w:r>
+      <w:r>
+        <w:t xml:space="preserve"> </w:t>
+      </w:r>
+      <w:r>
+        <w:t xml:space="preserve">PHP, XML, and the ModX Content Management System.</w:t>
+      </w:r>
+    </w:p>
+    <w:p>
+      <w:pPr>
+        <w:pStyle w:val="Compact"/>
+        <w:numPr>
+          <w:numId w:val="1002"/>
+          <w:ilvl w:val="0"/>
+        </w:numPr>
+      </w:pPr>
+      <w:r>
+        <w:t xml:space="preserve">Designed, coded, and maintained a single-page web application to</w:t>
+      </w:r>
+      <w:r>
+        <w:t xml:space="preserve"> </w:t>
+      </w:r>
+      <w:r>
+        <w:t xml:space="preserve">manage teams, update scores, and provide live results for an annual</w:t>
+      </w:r>
+      <w:r>
+        <w:t xml:space="preserve"> </w:t>
+      </w:r>
+      <w:r>
+        <w:t xml:space="preserve">softball tournament attended by more than 400 players and personnel.</w:t>
+      </w:r>
+    </w:p>
+    <w:p>
+      <w:pPr>
+        <w:pStyle w:val="Compact"/>
+        <w:numPr>
+          <w:numId w:val="1002"/>
+          <w:ilvl w:val="0"/>
+        </w:numPr>
+      </w:pPr>
+      <w:r>
+        <w:t xml:space="preserve">Wrote a softball playoff-seeding calculator that integrated with</w:t>
+      </w:r>
+      <w:r>
+        <w:t xml:space="preserve"> </w:t>
+      </w:r>
+      <w:r>
+        <w:t xml:space="preserve">existing tournament system to reduce administrative time-cost per</w:t>
+      </w:r>
+      <w:r>
+        <w:t xml:space="preserve"> </w:t>
+      </w:r>
+      <w:r>
+        <w:t xml:space="preserve">season.</w:t>
+      </w:r>
+    </w:p>
+    <w:p>
+      <w:pPr>
+        <w:pStyle w:val="Compact"/>
+        <w:numPr>
+          <w:numId w:val="1002"/>
+          <w:ilvl w:val="0"/>
+        </w:numPr>
+      </w:pPr>
+      <w:r>
+        <w:t xml:space="preserve">Implemented the Active.com golf tee-time API to build a tee-time</w:t>
+      </w:r>
+      <w:r>
+        <w:t xml:space="preserve"> </w:t>
+      </w:r>
+      <w:r>
+        <w:t xml:space="preserve">searcher and scheduler.</w:t>
+      </w:r>
+    </w:p>
+    <w:p>
+      <w:pPr>
+        <w:pStyle w:val="Compact"/>
+        <w:numPr>
+          <w:numId w:val="1002"/>
+          <w:ilvl w:val="0"/>
+        </w:numPr>
+      </w:pPr>
+      <w:r>
+        <w:t xml:space="preserve">Focused on readability and maintainability of code.</w:t>
+      </w:r>
+    </w:p>
+    <w:p>
+      <w:pPr>
         <w:pStyle w:val="Heading3"/>
       </w:pPr>
-      <w:bookmarkStart w:id="26" w:name="senior-web-developer"/>
-      <w:r>
-        <w:t xml:space="preserve">Senior Web Developer</w:t>
+      <w:bookmarkStart w:id="26" w:name="insight-designs-web-solutions-llc.-lamp-developer-system-administrator-july-2014---august-2015"/>
+      <w:r>
+        <w:t xml:space="preserve">Insight Designs Web Solutions, LLC. | LAMP Developer, System Administrator | July 2014 - August 2015</w:t>
       </w:r>
       <w:bookmarkEnd w:id="26"/>
     </w:p>
     <w:p>
       <w:pPr>
+        <w:pStyle w:val="Compact"/>
+        <w:numPr>
+          <w:numId w:val="1003"/>
+          <w:ilvl w:val="0"/>
+        </w:numPr>
+      </w:pPr>
+      <w:r>
+        <w:t xml:space="preserve">Maintained dozens of web sites and servers across multiple</w:t>
+      </w:r>
+      <w:r>
+        <w:t xml:space="preserve"> </w:t>
+      </w:r>
+      <w:r>
+        <w:t xml:space="preserve">environments, writing custom front-end and back-end code to fulfill</w:t>
+      </w:r>
+      <w:r>
+        <w:t xml:space="preserve"> </w:t>
+      </w:r>
+      <w:r>
+        <w:t xml:space="preserve">customer requirements.</w:t>
+      </w:r>
+    </w:p>
+    <w:p>
+      <w:pPr>
+        <w:pStyle w:val="Compact"/>
+        <w:numPr>
+          <w:numId w:val="1003"/>
+          <w:ilvl w:val="0"/>
+        </w:numPr>
+      </w:pPr>
+      <w:r>
+        <w:t xml:space="preserve">Installed, updated, maintained, and wrote custom code for Wordpress,</w:t>
+      </w:r>
+      <w:r>
+        <w:t xml:space="preserve"> </w:t>
+      </w:r>
+      <w:r>
+        <w:t xml:space="preserve">Magento, and Drupal sites, including legacy sites with outdated</w:t>
+      </w:r>
+      <w:r>
+        <w:t xml:space="preserve"> </w:t>
+      </w:r>
+      <w:r>
+        <w:t xml:space="preserve">codebase.</w:t>
+      </w:r>
+    </w:p>
+    <w:p>
+      <w:pPr>
+        <w:pStyle w:val="Compact"/>
+        <w:numPr>
+          <w:numId w:val="1003"/>
+          <w:ilvl w:val="0"/>
+        </w:numPr>
+      </w:pPr>
+      <w:r>
+        <w:t xml:space="preserve">Communicated with clients personally to troubleshoot problems, offer</w:t>
+      </w:r>
+      <w:r>
+        <w:t xml:space="preserve"> </w:t>
+      </w:r>
+      <w:r>
+        <w:t xml:space="preserve">solutions, and provide estimates on projects.</w:t>
+      </w:r>
+    </w:p>
+    <w:p>
+      <w:pPr>
+        <w:pStyle w:val="Compact"/>
+        <w:numPr>
+          <w:numId w:val="1003"/>
+          <w:ilvl w:val="0"/>
+        </w:numPr>
+      </w:pPr>
+      <w:r>
+        <w:t xml:space="preserve">Wrote custom PHP and Bash scripts to launch scheduled tasks,</w:t>
+      </w:r>
+      <w:r>
+        <w:t xml:space="preserve"> </w:t>
+      </w:r>
+      <w:r>
+        <w:t xml:space="preserve">maintain files, solve complicated formulas, and assess security</w:t>
+      </w:r>
+      <w:r>
+        <w:t xml:space="preserve"> </w:t>
+      </w:r>
+      <w:r>
+        <w:t xml:space="preserve">vulnerabilities.</w:t>
+      </w:r>
+    </w:p>
+    <w:p>
+      <w:pPr>
+        <w:pStyle w:val="Compact"/>
+        <w:numPr>
+          <w:numId w:val="1003"/>
+          <w:ilvl w:val="0"/>
+        </w:numPr>
+      </w:pPr>
+      <w:r>
+        <w:t xml:space="preserve">Acted as one of only a few technology experts, able to help</w:t>
+      </w:r>
+      <w:r>
+        <w:t xml:space="preserve"> </w:t>
+      </w:r>
+      <w:r>
+        <w:t xml:space="preserve">coworkers and clients on other projects with a wide variety of</w:t>
+      </w:r>
+      <w:r>
+        <w:t xml:space="preserve"> </w:t>
+      </w:r>
+      <w:r>
+        <w:t xml:space="preserve">technical issues.</w:t>
+      </w:r>
+    </w:p>
+    <w:p>
+      <w:pPr>
         <w:pStyle w:val="Heading3"/>
       </w:pPr>
-      <w:bookmarkStart w:id="27" w:name="january-2012---june-2013-august-2015---present"/>
-      <w:r>
-        <w:t xml:space="preserve">January 2012 - June 2013 , August 2015 - Present</w:t>
+      <w:bookmarkStart w:id="27" w:name="livngiv-inc.-lamp-developer-system-administrator-tech-lead-july-2013---july-2014"/>
+      <w:r>
+        <w:t xml:space="preserve">LivnGiv, Inc. | LAMP Developer, System Administrator, Tech Lead | July 2013 - July 2014</w:t>
       </w:r>
       <w:bookmarkEnd w:id="27"/>
     </w:p>
@@ -180,551 +390,261 @@
       <w:pPr>
         <w:pStyle w:val="Compact"/>
         <w:numPr>
-          <w:numId w:val="1002"/>
-          <w:ilvl w:val="0"/>
-        </w:numPr>
-      </w:pPr>
-      <w:r>
-        <w:t xml:space="preserve">Coded functionality for multiple web applications in Javascript,</w:t>
-      </w:r>
-      <w:r>
-        <w:t xml:space="preserve"> </w:t>
-      </w:r>
-      <w:r>
-        <w:t xml:space="preserve">PHP, XML, and the ModX Content Management System.</w:t>
-      </w:r>
-    </w:p>
-    <w:p>
-      <w:pPr>
-        <w:pStyle w:val="Compact"/>
-        <w:numPr>
-          <w:numId w:val="1002"/>
-          <w:ilvl w:val="0"/>
-        </w:numPr>
-      </w:pPr>
-      <w:r>
-        <w:t xml:space="preserve">Designed, coded, and maintained a single-page web application to</w:t>
-      </w:r>
-      <w:r>
-        <w:t xml:space="preserve"> </w:t>
-      </w:r>
-      <w:r>
-        <w:t xml:space="preserve">manage teams, update scores, and provide live results for an annual</w:t>
-      </w:r>
-      <w:r>
-        <w:t xml:space="preserve"> </w:t>
-      </w:r>
-      <w:r>
-        <w:t xml:space="preserve">softball tournament attended by more than 400 players and personnel.</w:t>
-      </w:r>
-    </w:p>
-    <w:p>
-      <w:pPr>
-        <w:pStyle w:val="Compact"/>
-        <w:numPr>
-          <w:numId w:val="1002"/>
-          <w:ilvl w:val="0"/>
-        </w:numPr>
-      </w:pPr>
-      <w:r>
-        <w:t xml:space="preserve">Wrote a softball playoff-seeding calculator that integrated with</w:t>
-      </w:r>
-      <w:r>
-        <w:t xml:space="preserve"> </w:t>
-      </w:r>
-      <w:r>
-        <w:t xml:space="preserve">existing tournament system to reduce administrative time-cost per</w:t>
-      </w:r>
-      <w:r>
-        <w:t xml:space="preserve"> </w:t>
-      </w:r>
-      <w:r>
-        <w:t xml:space="preserve">season.</w:t>
-      </w:r>
-    </w:p>
-    <w:p>
-      <w:pPr>
-        <w:pStyle w:val="Compact"/>
-        <w:numPr>
-          <w:numId w:val="1002"/>
-          <w:ilvl w:val="0"/>
-        </w:numPr>
-      </w:pPr>
-      <w:r>
-        <w:t xml:space="preserve">Implemented the Active.com golf tee-time API to build a tee-time</w:t>
-      </w:r>
-      <w:r>
-        <w:t xml:space="preserve"> </w:t>
-      </w:r>
-      <w:r>
-        <w:t xml:space="preserve">searcher and scheduler.</w:t>
-      </w:r>
-    </w:p>
-    <w:p>
-      <w:pPr>
-        <w:pStyle w:val="Compact"/>
-        <w:numPr>
-          <w:numId w:val="1002"/>
-          <w:ilvl w:val="0"/>
-        </w:numPr>
-      </w:pPr>
-      <w:r>
-        <w:t xml:space="preserve">Focused on readability and maintainability of code.</w:t>
+          <w:numId w:val="1004"/>
+          <w:ilvl w:val="0"/>
+        </w:numPr>
+      </w:pPr>
+      <w:r>
+        <w:t xml:space="preserve">Designed and maintained features for medium-scale LAMP application</w:t>
+      </w:r>
+      <w:r>
+        <w:t xml:space="preserve"> </w:t>
+      </w:r>
+      <w:r>
+        <w:t xml:space="preserve">across multiple load-balanced AWS instances, used by several hundred</w:t>
+      </w:r>
+      <w:r>
+        <w:t xml:space="preserve"> </w:t>
+      </w:r>
+      <w:r>
+        <w:t xml:space="preserve">users.</w:t>
+      </w:r>
+    </w:p>
+    <w:p>
+      <w:pPr>
+        <w:pStyle w:val="Compact"/>
+        <w:numPr>
+          <w:numId w:val="1004"/>
+          <w:ilvl w:val="0"/>
+        </w:numPr>
+      </w:pPr>
+      <w:r>
+        <w:t xml:space="preserve">Acted as tech-lead, coordinating development with upper-management,</w:t>
+      </w:r>
+      <w:r>
+        <w:t xml:space="preserve"> </w:t>
+      </w:r>
+      <w:r>
+        <w:t xml:space="preserve">and overseeing the work of two other developers.</w:t>
+      </w:r>
+    </w:p>
+    <w:p>
+      <w:pPr>
+        <w:pStyle w:val="Compact"/>
+        <w:numPr>
+          <w:numId w:val="1004"/>
+          <w:ilvl w:val="0"/>
+        </w:numPr>
+      </w:pPr>
+      <w:r>
+        <w:t xml:space="preserve">Was responsible for system and database administration, keeping</w:t>
+      </w:r>
+      <w:r>
+        <w:t xml:space="preserve"> </w:t>
+      </w:r>
+      <w:r>
+        <w:t xml:space="preserve">servers up-to-date and secure, as well as managing periodic data</w:t>
+      </w:r>
+      <w:r>
+        <w:t xml:space="preserve"> </w:t>
+      </w:r>
+      <w:r>
+        <w:t xml:space="preserve">back-ups and system performance.</w:t>
+      </w:r>
+    </w:p>
+    <w:p>
+      <w:pPr>
+        <w:pStyle w:val="Compact"/>
+        <w:numPr>
+          <w:numId w:val="1004"/>
+          <w:ilvl w:val="0"/>
+        </w:numPr>
+      </w:pPr>
+      <w:r>
+        <w:t xml:space="preserve">Improved-upon existing systems, including a web API that interfaced</w:t>
+      </w:r>
+      <w:r>
+        <w:t xml:space="preserve"> </w:t>
+      </w:r>
+      <w:r>
+        <w:t xml:space="preserve">with iOS and Android mobile devices, and an employee-facing CMS for</w:t>
+      </w:r>
+      <w:r>
+        <w:t xml:space="preserve"> </w:t>
+      </w:r>
+      <w:r>
+        <w:t xml:space="preserve">updating content easily.</w:t>
       </w:r>
     </w:p>
     <w:p>
       <w:pPr>
         <w:pStyle w:val="Heading3"/>
       </w:pPr>
-      <w:bookmarkStart w:id="28" w:name="insight-designs-web-solutions-llc."/>
-      <w:r>
-        <w:t xml:space="preserve">Insight Designs Web Solutions, LLC.</w:t>
+      <w:bookmarkStart w:id="28" w:name="lazer-bearings-co-founder-june-2007---december-2008"/>
+      <w:r>
+        <w:t xml:space="preserve">Lazer Bearings | Co-founder | June 2007 - December 2008</w:t>
       </w:r>
       <w:bookmarkEnd w:id="28"/>
     </w:p>
     <w:p>
       <w:pPr>
+        <w:pStyle w:val="Compact"/>
+        <w:numPr>
+          <w:numId w:val="1005"/>
+          <w:ilvl w:val="0"/>
+        </w:numPr>
+      </w:pPr>
+      <w:r>
+        <w:t xml:space="preserve">Built a skateboard-bearing business with a single other partner from</w:t>
+      </w:r>
+      <w:r>
+        <w:t xml:space="preserve"> </w:t>
+      </w:r>
+      <w:r>
+        <w:t xml:space="preserve">the ground up, from initial conceptualization to placement in nine</w:t>
+      </w:r>
+      <w:r>
+        <w:t xml:space="preserve"> </w:t>
+      </w:r>
+      <w:r>
+        <w:t xml:space="preserve">storefronts in the Los-Angeles area.</w:t>
+      </w:r>
+    </w:p>
+    <w:p>
+      <w:pPr>
+        <w:pStyle w:val="Compact"/>
+        <w:numPr>
+          <w:numId w:val="1005"/>
+          <w:ilvl w:val="0"/>
+        </w:numPr>
+      </w:pPr>
+      <w:r>
+        <w:t xml:space="preserve">Participated in all aspects of maintaining and operating the</w:t>
+      </w:r>
+      <w:r>
+        <w:t xml:space="preserve"> </w:t>
+      </w:r>
+      <w:r>
+        <w:t xml:space="preserve">business, from product and packaging design, manufacturer relations,</w:t>
+      </w:r>
+      <w:r>
+        <w:t xml:space="preserve"> </w:t>
+      </w:r>
+      <w:r>
+        <w:t xml:space="preserve">and website design; to sales, event promotion, and customer service.</w:t>
+      </w:r>
+    </w:p>
+    <w:p>
+      <w:pPr>
+        <w:pStyle w:val="Compact"/>
+        <w:numPr>
+          <w:numId w:val="1005"/>
+          <w:ilvl w:val="0"/>
+        </w:numPr>
+      </w:pPr>
+      <w:r>
+        <w:t xml:space="preserve">Planned and promoted a large-scale promotional event, The Art of</w:t>
+      </w:r>
+      <w:r>
+        <w:t xml:space="preserve"> </w:t>
+      </w:r>
+      <w:r>
+        <w:t xml:space="preserve">Skateboarding, with live music, art gallery, a skateboard-ramp, and</w:t>
+      </w:r>
+      <w:r>
+        <w:t xml:space="preserve"> </w:t>
+      </w:r>
+      <w:r>
+        <w:t xml:space="preserve">ten employees, which was attended by 500 people.</w:t>
+      </w:r>
+    </w:p>
+    <w:p>
+      <w:pPr>
+        <w:pStyle w:val="Heading2"/>
+      </w:pPr>
+      <w:bookmarkStart w:id="29" w:name="education"/>
+      <w:r>
+        <w:t xml:space="preserve">Education:</w:t>
+      </w:r>
+      <w:bookmarkEnd w:id="29"/>
+    </w:p>
+    <w:p>
+      <w:pPr>
         <w:pStyle w:val="Heading3"/>
       </w:pPr>
-      <w:bookmarkStart w:id="29" w:name="lamp-developer-system-administrator"/>
-      <w:r>
-        <w:t xml:space="preserve">LAMP Developer, System Administrator</w:t>
-      </w:r>
-      <w:bookmarkEnd w:id="29"/>
+      <w:bookmarkStart w:id="30" w:name="university-of-california---santa-cruz"/>
+      <w:r>
+        <w:t xml:space="preserve">University of California - Santa Cruz</w:t>
+      </w:r>
+      <w:bookmarkEnd w:id="30"/>
     </w:p>
     <w:p>
       <w:pPr>
         <w:pStyle w:val="Heading3"/>
       </w:pPr>
-      <w:bookmarkStart w:id="30" w:name="july-2014---august-2015"/>
-      <w:r>
-        <w:t xml:space="preserve">July 2014 - August 2015</w:t>
-      </w:r>
-      <w:bookmarkEnd w:id="30"/>
-    </w:p>
-    <w:p>
-      <w:pPr>
-        <w:pStyle w:val="Compact"/>
-        <w:numPr>
-          <w:numId w:val="1003"/>
-          <w:ilvl w:val="0"/>
-        </w:numPr>
-      </w:pPr>
-      <w:r>
-        <w:t xml:space="preserve">Maintained dozens of web sites and servers across multiple</w:t>
-      </w:r>
-      <w:r>
-        <w:t xml:space="preserve"> </w:t>
-      </w:r>
-      <w:r>
-        <w:t xml:space="preserve">environments, writing custom front-end and back-end code to fulfill</w:t>
-      </w:r>
-      <w:r>
-        <w:t xml:space="preserve"> </w:t>
-      </w:r>
-      <w:r>
-        <w:t xml:space="preserve">customer requirements.</w:t>
-      </w:r>
-    </w:p>
-    <w:p>
-      <w:pPr>
-        <w:pStyle w:val="Compact"/>
-        <w:numPr>
-          <w:numId w:val="1003"/>
-          <w:ilvl w:val="0"/>
-        </w:numPr>
-      </w:pPr>
-      <w:r>
-        <w:t xml:space="preserve">Installed, updated, maintained, and wrote custom code for Wordpress,</w:t>
-      </w:r>
-      <w:r>
-        <w:t xml:space="preserve"> </w:t>
-      </w:r>
-      <w:r>
-        <w:t xml:space="preserve">Magento, and Drupal sites, including legacy sites with outdated</w:t>
-      </w:r>
-      <w:r>
-        <w:t xml:space="preserve"> </w:t>
-      </w:r>
-      <w:r>
-        <w:t xml:space="preserve">codebase.</w:t>
-      </w:r>
-    </w:p>
-    <w:p>
-      <w:pPr>
-        <w:pStyle w:val="Compact"/>
-        <w:numPr>
-          <w:numId w:val="1003"/>
-          <w:ilvl w:val="0"/>
-        </w:numPr>
-      </w:pPr>
-      <w:r>
-        <w:t xml:space="preserve">Communicated with clients personally to troubleshoot problems, offer</w:t>
-      </w:r>
-      <w:r>
-        <w:t xml:space="preserve"> </w:t>
-      </w:r>
-      <w:r>
-        <w:t xml:space="preserve">solutions, and provide estimates on projects.</w:t>
-      </w:r>
-    </w:p>
-    <w:p>
-      <w:pPr>
-        <w:pStyle w:val="Compact"/>
-        <w:numPr>
-          <w:numId w:val="1003"/>
-          <w:ilvl w:val="0"/>
-        </w:numPr>
-      </w:pPr>
-      <w:r>
-        <w:t xml:space="preserve">Wrote custom PHP and Bash scripts to launch scheduled tasks,</w:t>
-      </w:r>
-      <w:r>
-        <w:t xml:space="preserve"> </w:t>
-      </w:r>
-      <w:r>
-        <w:t xml:space="preserve">maintain files, solve complicated formulas, and assess security</w:t>
-      </w:r>
-      <w:r>
-        <w:t xml:space="preserve"> </w:t>
-      </w:r>
-      <w:r>
-        <w:t xml:space="preserve">vulnerabilities.</w:t>
-      </w:r>
-    </w:p>
-    <w:p>
-      <w:pPr>
-        <w:pStyle w:val="Compact"/>
-        <w:numPr>
-          <w:numId w:val="1003"/>
-          <w:ilvl w:val="0"/>
-        </w:numPr>
-      </w:pPr>
-      <w:r>
-        <w:t xml:space="preserve">Acted as one of only a few technology experts, able to help</w:t>
-      </w:r>
-      <w:r>
-        <w:t xml:space="preserve"> </w:t>
-      </w:r>
-      <w:r>
-        <w:t xml:space="preserve">coworkers and clients on other projects with a wide variety of</w:t>
-      </w:r>
-      <w:r>
-        <w:t xml:space="preserve"> </w:t>
-      </w:r>
-      <w:r>
-        <w:t xml:space="preserve">technical issues.</w:t>
-      </w:r>
-    </w:p>
-    <w:p>
-      <w:pPr>
-        <w:pStyle w:val="Heading3"/>
-      </w:pPr>
-      <w:bookmarkStart w:id="31" w:name="livngiv-inc."/>
-      <w:r>
-        <w:t xml:space="preserve">LivnGiv, Inc.</w:t>
+      <w:bookmarkStart w:id="31" w:name="computational-mathematics-major"/>
+      <w:r>
+        <w:t xml:space="preserve">Computational Mathematics Major</w:t>
       </w:r>
       <w:bookmarkEnd w:id="31"/>
     </w:p>
     <w:p>
       <w:pPr>
-        <w:pStyle w:val="Heading3"/>
-      </w:pPr>
-      <w:bookmarkStart w:id="32" w:name="lamp-developer-system-administrator-tech-lead"/>
-      <w:r>
-        <w:t xml:space="preserve">LAMP Developer, System Administrator, Tech Lead</w:t>
+        <w:pStyle w:val="Compact"/>
+        <w:numPr>
+          <w:numId w:val="1006"/>
+          <w:ilvl w:val="0"/>
+        </w:numPr>
+      </w:pPr>
+      <w:r>
+        <w:t xml:space="preserve">Completed third year of B.S. in Computational Mathematics, leaving</w:t>
+      </w:r>
+      <w:r>
+        <w:t xml:space="preserve"> </w:t>
+      </w:r>
+      <w:r>
+        <w:t xml:space="preserve">school to start career.</w:t>
+      </w:r>
+    </w:p>
+    <w:p>
+      <w:pPr>
+        <w:pStyle w:val="Compact"/>
+        <w:numPr>
+          <w:numId w:val="1006"/>
+          <w:ilvl w:val="0"/>
+        </w:numPr>
+      </w:pPr>
+      <w:r>
+        <w:t xml:space="preserve">Coursework focused on problem-solving and abstract thinking.</w:t>
+      </w:r>
+    </w:p>
+    <w:p>
+      <w:pPr>
+        <w:pStyle w:val="Compact"/>
+        <w:numPr>
+          <w:numId w:val="1006"/>
+          <w:ilvl w:val="0"/>
+        </w:numPr>
+      </w:pPr>
+      <w:r>
+        <w:t xml:space="preserve">Relevant Courses: Programming in Java, Multi-variable Calculus,</w:t>
+      </w:r>
+      <w:r>
+        <w:t xml:space="preserve"> </w:t>
+      </w:r>
+      <w:r>
+        <w:t xml:space="preserve">Advanced Linear Algebra, Real Analysis, Proofs and Problem-solving.</w:t>
+      </w:r>
+    </w:p>
+    <w:p>
+      <w:pPr>
+        <w:pStyle w:val="Heading2"/>
+      </w:pPr>
+      <w:bookmarkStart w:id="32" w:name="skills-interests"/>
+      <w:r>
+        <w:t xml:space="preserve">Skills / Interests:</w:t>
       </w:r>
       <w:bookmarkEnd w:id="32"/>
-    </w:p>
-    <w:p>
-      <w:pPr>
-        <w:pStyle w:val="Heading3"/>
-      </w:pPr>
-      <w:bookmarkStart w:id="33" w:name="july-2013---july-2014"/>
-      <w:r>
-        <w:t xml:space="preserve">July 2013 - July 2014</w:t>
-      </w:r>
-      <w:bookmarkEnd w:id="33"/>
-    </w:p>
-    <w:p>
-      <w:pPr>
-        <w:pStyle w:val="Compact"/>
-        <w:numPr>
-          <w:numId w:val="1004"/>
-          <w:ilvl w:val="0"/>
-        </w:numPr>
-      </w:pPr>
-      <w:r>
-        <w:t xml:space="preserve">Designed and maintained features for medium-scale LAMP application</w:t>
-      </w:r>
-      <w:r>
-        <w:t xml:space="preserve"> </w:t>
-      </w:r>
-      <w:r>
-        <w:t xml:space="preserve">across multiple load-balanced AWS instances, used by several hundred</w:t>
-      </w:r>
-      <w:r>
-        <w:t xml:space="preserve"> </w:t>
-      </w:r>
-      <w:r>
-        <w:t xml:space="preserve">users.</w:t>
-      </w:r>
-    </w:p>
-    <w:p>
-      <w:pPr>
-        <w:pStyle w:val="Compact"/>
-        <w:numPr>
-          <w:numId w:val="1004"/>
-          <w:ilvl w:val="0"/>
-        </w:numPr>
-      </w:pPr>
-      <w:r>
-        <w:t xml:space="preserve">Acted as tech-lead, coordinating development with upper-management,</w:t>
-      </w:r>
-      <w:r>
-        <w:t xml:space="preserve"> </w:t>
-      </w:r>
-      <w:r>
-        <w:t xml:space="preserve">and overseeing the work of two other developers.</w:t>
-      </w:r>
-    </w:p>
-    <w:p>
-      <w:pPr>
-        <w:pStyle w:val="Compact"/>
-        <w:numPr>
-          <w:numId w:val="1004"/>
-          <w:ilvl w:val="0"/>
-        </w:numPr>
-      </w:pPr>
-      <w:r>
-        <w:t xml:space="preserve">Was responsible for system and database administration, keeping</w:t>
-      </w:r>
-      <w:r>
-        <w:t xml:space="preserve"> </w:t>
-      </w:r>
-      <w:r>
-        <w:t xml:space="preserve">servers up-to-date and secure, as well as managing periodic data</w:t>
-      </w:r>
-      <w:r>
-        <w:t xml:space="preserve"> </w:t>
-      </w:r>
-      <w:r>
-        <w:t xml:space="preserve">back-ups and system performance.</w:t>
-      </w:r>
-    </w:p>
-    <w:p>
-      <w:pPr>
-        <w:pStyle w:val="Compact"/>
-        <w:numPr>
-          <w:numId w:val="1004"/>
-          <w:ilvl w:val="0"/>
-        </w:numPr>
-      </w:pPr>
-      <w:r>
-        <w:t xml:space="preserve">Improved-upon existing systems, including a web API that interfaced</w:t>
-      </w:r>
-      <w:r>
-        <w:t xml:space="preserve"> </w:t>
-      </w:r>
-      <w:r>
-        <w:t xml:space="preserve">with iOS and Android mobile devices, and an employee-facing CMS for</w:t>
-      </w:r>
-      <w:r>
-        <w:t xml:space="preserve"> </w:t>
-      </w:r>
-      <w:r>
-        <w:t xml:space="preserve">updating content easily.</w:t>
-      </w:r>
-    </w:p>
-    <w:p>
-      <w:pPr>
-        <w:pStyle w:val="Heading3"/>
-      </w:pPr>
-      <w:bookmarkStart w:id="34" w:name="lazer-bearings"/>
-      <w:r>
-        <w:t xml:space="preserve">Lazer Bearings</w:t>
-      </w:r>
-      <w:bookmarkEnd w:id="34"/>
-    </w:p>
-    <w:p>
-      <w:pPr>
-        <w:pStyle w:val="Heading3"/>
-      </w:pPr>
-      <w:bookmarkStart w:id="35" w:name="co-founder"/>
-      <w:r>
-        <w:t xml:space="preserve">Co-founder</w:t>
-      </w:r>
-      <w:bookmarkEnd w:id="35"/>
-    </w:p>
-    <w:p>
-      <w:pPr>
-        <w:pStyle w:val="Heading3"/>
-      </w:pPr>
-      <w:bookmarkStart w:id="36" w:name="june-2007---december-2008"/>
-      <w:r>
-        <w:t xml:space="preserve">June 2007 - December 2008</w:t>
-      </w:r>
-      <w:bookmarkEnd w:id="36"/>
-    </w:p>
-    <w:p>
-      <w:pPr>
-        <w:pStyle w:val="Compact"/>
-        <w:numPr>
-          <w:numId w:val="1005"/>
-          <w:ilvl w:val="0"/>
-        </w:numPr>
-      </w:pPr>
-      <w:r>
-        <w:t xml:space="preserve">Built a skateboard-bearing business with a single other partner from</w:t>
-      </w:r>
-      <w:r>
-        <w:t xml:space="preserve"> </w:t>
-      </w:r>
-      <w:r>
-        <w:t xml:space="preserve">the ground up, from initial conceptualization to placement in nine</w:t>
-      </w:r>
-      <w:r>
-        <w:t xml:space="preserve"> </w:t>
-      </w:r>
-      <w:r>
-        <w:t xml:space="preserve">storefronts in the Los-Angeles area.</w:t>
-      </w:r>
-    </w:p>
-    <w:p>
-      <w:pPr>
-        <w:pStyle w:val="Compact"/>
-        <w:numPr>
-          <w:numId w:val="1005"/>
-          <w:ilvl w:val="0"/>
-        </w:numPr>
-      </w:pPr>
-      <w:r>
-        <w:t xml:space="preserve">Participated in all aspects of maintaining and operating the</w:t>
-      </w:r>
-      <w:r>
-        <w:t xml:space="preserve"> </w:t>
-      </w:r>
-      <w:r>
-        <w:t xml:space="preserve">business, from product and packaging design, manufacturer relations,</w:t>
-      </w:r>
-      <w:r>
-        <w:t xml:space="preserve"> </w:t>
-      </w:r>
-      <w:r>
-        <w:t xml:space="preserve">and website design; to sales, event promotion, and customer service.</w:t>
-      </w:r>
-    </w:p>
-    <w:p>
-      <w:pPr>
-        <w:pStyle w:val="Compact"/>
-        <w:numPr>
-          <w:numId w:val="1005"/>
-          <w:ilvl w:val="0"/>
-        </w:numPr>
-      </w:pPr>
-      <w:r>
-        <w:t xml:space="preserve">Planned and promoted a large-scale promotional event, The Art of</w:t>
-      </w:r>
-      <w:r>
-        <w:t xml:space="preserve"> </w:t>
-      </w:r>
-      <w:r>
-        <w:t xml:space="preserve">Skateboarding, with live music, art gallery, a skateboard-ramp, and</w:t>
-      </w:r>
-      <w:r>
-        <w:t xml:space="preserve"> </w:t>
-      </w:r>
-      <w:r>
-        <w:t xml:space="preserve">ten employees, which was attended by 500 people.</w:t>
-      </w:r>
-    </w:p>
-    <w:p>
-      <w:pPr>
-        <w:pStyle w:val="Heading2"/>
-      </w:pPr>
-      <w:bookmarkStart w:id="37" w:name="education"/>
-      <w:r>
-        <w:t xml:space="preserve">Education:</w:t>
-      </w:r>
-      <w:bookmarkEnd w:id="37"/>
-    </w:p>
-    <w:p>
-      <w:pPr>
-        <w:pStyle w:val="Heading3"/>
-      </w:pPr>
-      <w:bookmarkStart w:id="38" w:name="university-of-california---santa-cruz"/>
-      <w:r>
-        <w:t xml:space="preserve">University of California - Santa Cruz</w:t>
-      </w:r>
-      <w:bookmarkEnd w:id="38"/>
-    </w:p>
-    <w:p>
-      <w:pPr>
-        <w:pStyle w:val="Heading3"/>
-      </w:pPr>
-      <w:bookmarkStart w:id="39" w:name="computational-mathematics-major"/>
-      <w:r>
-        <w:t xml:space="preserve">Computational Mathematics Major</w:t>
-      </w:r>
-      <w:bookmarkEnd w:id="39"/>
-    </w:p>
-    <w:p>
-      <w:pPr>
-        <w:pStyle w:val="Compact"/>
-        <w:numPr>
-          <w:numId w:val="1006"/>
-          <w:ilvl w:val="0"/>
-        </w:numPr>
-      </w:pPr>
-      <w:r>
-        <w:t xml:space="preserve">Completed third year of B.S. in Computational Mathematics, leaving</w:t>
-      </w:r>
-      <w:r>
-        <w:t xml:space="preserve"> </w:t>
-      </w:r>
-      <w:r>
-        <w:t xml:space="preserve">school to start career.</w:t>
-      </w:r>
-    </w:p>
-    <w:p>
-      <w:pPr>
-        <w:pStyle w:val="Compact"/>
-        <w:numPr>
-          <w:numId w:val="1006"/>
-          <w:ilvl w:val="0"/>
-        </w:numPr>
-      </w:pPr>
-      <w:r>
-        <w:t xml:space="preserve">Coursework focused on problem-solving and abstract thinking.</w:t>
-      </w:r>
-    </w:p>
-    <w:p>
-      <w:pPr>
-        <w:pStyle w:val="Compact"/>
-        <w:numPr>
-          <w:numId w:val="1006"/>
-          <w:ilvl w:val="0"/>
-        </w:numPr>
-      </w:pPr>
-      <w:r>
-        <w:t xml:space="preserve">Relevant Courses: Programming in Java, Multi-variable Calculus,</w:t>
-      </w:r>
-      <w:r>
-        <w:t xml:space="preserve"> </w:t>
-      </w:r>
-      <w:r>
-        <w:t xml:space="preserve">Advanced Linear Algebra, Real Analysis, Proofs and Problem-solving.</w:t>
-      </w:r>
-    </w:p>
-    <w:p>
-      <w:pPr>
-        <w:pStyle w:val="Heading2"/>
-      </w:pPr>
-      <w:bookmarkStart w:id="40" w:name="skills-interests"/>
-      <w:r>
-        <w:t xml:space="preserve">Skills / Interests:</w:t>
-      </w:r>
-      <w:bookmarkEnd w:id="40"/>
     </w:p>
     <w:p>
       <w:pPr>
@@ -986,7 +906,7 @@
     </w:lvl>
   </w:abstractNum>
   <w:abstractNum w:abstractNumId="990">
-    <w:nsid w:val="2bc80e06"/>
+    <w:nsid w:val="e3fa2201"/>
     <w:multiLevelType w:val="multilevel"/>
     <w:lvl w:ilvl="0">
       <w:numFmt w:val="bullet"/>
@@ -1089,7 +1009,7 @@
     </w:lvl>
   </w:abstractNum>
   <w:abstractNum w:abstractNumId="991">
-    <w:nsid w:val="9725e98a"/>
+    <w:nsid w:val="cf57fddb"/>
     <w:multiLevelType w:val="multilevel"/>
     <w:lvl w:ilvl="0">
       <w:numFmt w:val="bullet"/>

</xml_diff>